<commit_message>
add community consultant to budget
</commit_message>
<xml_diff>
--- a/Roberts_BSSw_budget_justification.docx
+++ b/Roberts_BSSw_budget_justification.docx
@@ -1,6 +1,6 @@
 
 <file path=word/document.xml><?xml version="1.0" encoding="utf-8"?>
-<w:document xmlns:wpc="http://schemas.microsoft.com/office/word/2010/wordprocessingCanvas" xmlns:cx="http://schemas.microsoft.com/office/drawing/2014/chartex" xmlns:cx1="http://schemas.microsoft.com/office/drawing/2015/9/8/chartex" xmlns:cx2="http://schemas.microsoft.com/office/drawing/2015/10/21/chartex" xmlns:cx3="http://schemas.microsoft.com/office/drawing/2016/5/9/chartex" xmlns:cx4="http://schemas.microsoft.com/office/drawing/2016/5/10/chartex" xmlns:cx5="http://schemas.microsoft.com/office/drawing/2016/5/11/chartex" xmlns:cx6="http://schemas.microsoft.com/office/drawing/2016/5/12/chartex" xmlns:cx7="http://schemas.microsoft.com/office/drawing/2016/5/13/chartex" xmlns:cx8="http://schemas.microsoft.com/office/drawing/2016/5/14/chartex" xmlns:mc="http://schemas.openxmlformats.org/markup-compatibility/2006" xmlns:aink="http://schemas.microsoft.com/office/drawing/2016/ink" xmlns:am3d="http://schemas.microsoft.com/office/drawing/2017/model3d" xmlns:o="urn:schemas-microsoft-com:office:office" xmlns:r="http://schemas.openxmlformats.org/officeDocument/2006/relationships" xmlns:m="http://schemas.openxmlformats.org/officeDocument/2006/math" xmlns:v="urn:schemas-microsoft-com:vml" xmlns:wp14="http://schemas.microsoft.com/office/word/2010/wordprocessingDrawing" xmlns:wp="http://schemas.openxmlformats.org/drawingml/2006/wordprocessingDrawing" xmlns:w10="urn:schemas-microsoft-com:office:word" xmlns:w="http://schemas.openxmlformats.org/wordprocessingml/2006/main" xmlns:w14="http://schemas.microsoft.com/office/word/2010/wordml" xmlns:w15="http://schemas.microsoft.com/office/word/2012/wordml" xmlns:w16cex="http://schemas.microsoft.com/office/word/2018/wordml/cex" xmlns:w16cid="http://schemas.microsoft.com/office/word/2016/wordml/cid" xmlns:w16="http://schemas.microsoft.com/office/word/2018/wordml" xmlns:w16se="http://schemas.microsoft.com/office/word/2015/wordml/symex" xmlns:wpg="http://schemas.microsoft.com/office/word/2010/wordprocessingGroup" xmlns:wpi="http://schemas.microsoft.com/office/word/2010/wordprocessingInk" xmlns:wne="http://schemas.microsoft.com/office/word/2006/wordml" xmlns:wps="http://schemas.microsoft.com/office/word/2010/wordprocessingShape" mc:Ignorable="w14 w15 w16se w16cid w16 w16cex wp14">
+<w:document xmlns:wpc="http://schemas.microsoft.com/office/word/2010/wordprocessingCanvas" xmlns:cx="http://schemas.microsoft.com/office/drawing/2014/chartex" xmlns:cx1="http://schemas.microsoft.com/office/drawing/2015/9/8/chartex" xmlns:cx2="http://schemas.microsoft.com/office/drawing/2015/10/21/chartex" xmlns:cx3="http://schemas.microsoft.com/office/drawing/2016/5/9/chartex" xmlns:cx4="http://schemas.microsoft.com/office/drawing/2016/5/10/chartex" xmlns:cx5="http://schemas.microsoft.com/office/drawing/2016/5/11/chartex" xmlns:cx6="http://schemas.microsoft.com/office/drawing/2016/5/12/chartex" xmlns:cx7="http://schemas.microsoft.com/office/drawing/2016/5/13/chartex" xmlns:cx8="http://schemas.microsoft.com/office/drawing/2016/5/14/chartex" xmlns:mc="http://schemas.openxmlformats.org/markup-compatibility/2006" xmlns:aink="http://schemas.microsoft.com/office/drawing/2016/ink" xmlns:am3d="http://schemas.microsoft.com/office/drawing/2017/model3d" xmlns:o="urn:schemas-microsoft-com:office:office" xmlns:r="http://schemas.openxmlformats.org/officeDocument/2006/relationships" xmlns:m="http://schemas.openxmlformats.org/officeDocument/2006/math" xmlns:v="urn:schemas-microsoft-com:vml" xmlns:wp14="http://schemas.microsoft.com/office/word/2010/wordprocessingDrawing" xmlns:wp="http://schemas.openxmlformats.org/drawingml/2006/wordprocessingDrawing" xmlns:w10="urn:schemas-microsoft-com:office:word" xmlns:w="http://schemas.openxmlformats.org/wordprocessingml/2006/main" xmlns:w14="http://schemas.microsoft.com/office/word/2010/wordml" xmlns:w15="http://schemas.microsoft.com/office/word/2012/wordml" xmlns:w16cex="http://schemas.microsoft.com/office/word/2018/wordml/cex" xmlns:w16cid="http://schemas.microsoft.com/office/word/2016/wordml/cid" xmlns:w16="http://schemas.microsoft.com/office/word/2018/wordml" xmlns:w16sdtdh="http://schemas.microsoft.com/office/word/2020/wordml/sdtdatahash" xmlns:w16se="http://schemas.microsoft.com/office/word/2015/wordml/symex" xmlns:wpg="http://schemas.microsoft.com/office/word/2010/wordprocessingGroup" xmlns:wpi="http://schemas.microsoft.com/office/word/2010/wordprocessingInk" xmlns:wne="http://schemas.microsoft.com/office/word/2006/wordml" xmlns:wps="http://schemas.microsoft.com/office/word/2010/wordprocessingShape" mc:Ignorable="w14 w15 w16se w16cid w16 w16cex w16sdtdh wp14">
   <w:body>
     <w:p>
       <w:r>
@@ -42,119 +42,89 @@
     </w:p>
     <w:p>
       <w:r>
-        <w:t>Assistant Professor Amy L. Roberts will serve as the lead PI on this project.</w:t>
-      </w:r>
-      <w:r>
-        <w:t xml:space="preserve">  She will </w:t>
-      </w:r>
-      <w:r>
-        <w:t>(1) develop story-based, interactive lessons, (2) commission art that maps common version control situations onto everyday concepts, and (3) improve</w:t>
+        <w:t xml:space="preserve">Assistant Professor Amy L. Roberts will serve as the lead PI on this project.  She will (1) develop story-based, interactive lessons, (2) commission art that maps common version control situations onto everyday concepts, and (3) improve these materials with group testing.  </w:t>
+      </w:r>
+    </w:p>
+    <w:p>
+      <w:r>
+        <w:t>Her work will include the following milestones: (1) a w</w:t>
+      </w:r>
+      <w:r>
+        <w:t>ritten report with plan of record for content delivery to community and up-to-date progress</w:t>
+      </w:r>
+      <w:r>
+        <w:t>, (2) d</w:t>
+      </w:r>
+      <w:r>
+        <w:t xml:space="preserve">elivery/presentation of content to </w:t>
+      </w:r>
+      <w:r>
+        <w:t xml:space="preserve">the high-performance computing </w:t>
+      </w:r>
+      <w:r>
+        <w:t>community</w:t>
+      </w:r>
+      <w:r>
+        <w:t>, and (3) c</w:t>
+      </w:r>
+      <w:r>
+        <w:t>ontribution to BSSw.io in the form of an authored blog or article based on your fellowship work.</w:t>
+      </w:r>
+    </w:p>
+    <w:p>
+      <w:r>
+        <w:t xml:space="preserve">Roberts is requesting 0.5994 months of salary to provide a course release.  </w:t>
+      </w:r>
+      <w:r>
+        <w:t>This will provide the committed time necessary to perform the work outlined above.</w:t>
+      </w:r>
+      <w:r>
+        <w:t xml:space="preserve">  The total direct cost is $6569.</w:t>
+      </w:r>
+    </w:p>
+    <w:p>
+      <w:r>
+        <w:t>B. Other Personnel</w:t>
+      </w:r>
+    </w:p>
+    <w:p>
+      <w:r>
+        <w:t>B1.  Professional (exempt) Temporary Position</w:t>
+      </w:r>
+    </w:p>
+    <w:p>
+      <w:r>
+        <w:t xml:space="preserve">Joshua Elsarboukh will assist with the creation of online tutorials and provide rapid support for the groups that are testing them.  His position is critical to establishing high participation </w:t>
+      </w:r>
+      <w:r>
+        <w:t>early in the</w:t>
+      </w:r>
+      <w:r>
+        <w:t xml:space="preserve"> tutorial creation; the goal is to ensure that the materials are well-tested and as effective as possible.</w:t>
+      </w:r>
+    </w:p>
+    <w:p>
+      <w:r>
+        <w:t>His salary rate is $20/hour.  Roberts is requesting approximately 450 hours of his time for this project, with a total cost of $12431 salary plus fringe.</w:t>
+      </w:r>
+    </w:p>
+    <w:p>
+      <w:r>
+        <w:t>C. Fringe Benefits:</w:t>
+      </w:r>
+    </w:p>
+    <w:p>
+      <w:r>
+        <w:t>Fringe benefits are charged as direct costs on all salaries and wages. The rate is 29.55% for faculty and 37.63% for staff.</w:t>
+      </w:r>
+    </w:p>
+    <w:p>
+      <w:r>
+        <w:t xml:space="preserve">G. Other Direct Costs: </w:t>
       </w:r>
       <w:r>
         <w:t xml:space="preserve"> </w:t>
       </w:r>
-      <w:r>
-        <w:t>these materials with group testing.</w:t>
-      </w:r>
-      <w:r>
-        <w:t xml:space="preserve">  </w:t>
-      </w:r>
-    </w:p>
-    <w:p>
-      <w:r>
-        <w:t>Her work will include the following milestones: (1) a w</w:t>
-      </w:r>
-      <w:r>
-        <w:t>ritten report with plan of record for content delivery to community and up-to-date progress</w:t>
-      </w:r>
-      <w:r>
-        <w:t>, (2) d</w:t>
-      </w:r>
-      <w:r>
-        <w:t xml:space="preserve">elivery/presentation of content to </w:t>
-      </w:r>
-      <w:r>
-        <w:t xml:space="preserve">the high-performance computing </w:t>
-      </w:r>
-      <w:r>
-        <w:t>community</w:t>
-      </w:r>
-      <w:r>
-        <w:t>, and (3) c</w:t>
-      </w:r>
-      <w:r>
-        <w:t>ontribution to BSSw.io in the form of an authored blog or article based on your fellowship work.</w:t>
-      </w:r>
-    </w:p>
-    <w:p>
-      <w:r>
-        <w:t xml:space="preserve">Roberts is requesting 0.5994 months of salary to provide a course release.  </w:t>
-      </w:r>
-      <w:r>
-        <w:t>This will provide the committed time necessary to perform the work outlined above.</w:t>
-      </w:r>
-      <w:r>
-        <w:t xml:space="preserve">  The total direct cost is $6569.</w:t>
-      </w:r>
-    </w:p>
-    <w:p>
-      <w:r>
-        <w:t>B. Other Personnel</w:t>
-      </w:r>
-    </w:p>
-    <w:p>
-      <w:r>
-        <w:t xml:space="preserve">B1.  </w:t>
-      </w:r>
-      <w:r>
-        <w:t>Professional (exempt) Temporary Position</w:t>
-      </w:r>
-    </w:p>
-    <w:p>
-      <w:r>
-        <w:t xml:space="preserve">Joshua Elsarboukh will assist with the creation of online tutorials and provide rapid support for the groups that are testing them.  His position is critical to establishing high participation </w:t>
-      </w:r>
-      <w:r>
-        <w:t>early in the</w:t>
-      </w:r>
-      <w:r>
-        <w:t xml:space="preserve"> tutorial creation; the goal is to ensure that the materials are well-tested and as effective as possible.</w:t>
-      </w:r>
-    </w:p>
-    <w:p>
-      <w:r>
-        <w:t>His salary rate is $20/hour.  Roberts is requesting approximately 450 hours of his time for this project, with a total cost of $12431 salary plus fringe.</w:t>
-      </w:r>
-    </w:p>
-    <w:p>
-      <w:r>
-        <w:t>C. Fringe Benefits:</w:t>
-      </w:r>
-    </w:p>
-    <w:p>
-      <w:r>
-        <w:t xml:space="preserve">Fringe benefits are charged as direct costs on all salaries and wages. The rate is 29.55% for faculty and </w:t>
-      </w:r>
-      <w:r>
-        <w:t>37.63%</w:t>
-      </w:r>
-      <w:r>
-        <w:t xml:space="preserve"> for </w:t>
-      </w:r>
-      <w:r>
-        <w:t>staff</w:t>
-      </w:r>
-      <w:r>
-        <w:t>.</w:t>
-      </w:r>
-    </w:p>
-    <w:p>
-      <w:r>
-        <w:t xml:space="preserve">G. Other Direct Costs: </w:t>
-      </w:r>
-      <w:r>
-        <w:t xml:space="preserve"> </w:t>
-      </w:r>
     </w:p>
     <w:p>
       <w:r>
@@ -168,15 +138,42 @@
     </w:p>
     <w:p>
       <w:r>
-        <w:t>Roberts requests $6000</w:t>
-      </w:r>
-      <w:r>
-        <w:t xml:space="preserve"> for artist fees, and estimates that this will allow the production of six works of art.</w:t>
+        <w:t>Roberts requests $</w:t>
+      </w:r>
+      <w:r>
+        <w:t>45</w:t>
+      </w:r>
+      <w:r>
+        <w:t>00</w:t>
+      </w:r>
+      <w:r>
+        <w:t xml:space="preserve"> for artist fees, and estimates that this will allow the production of </w:t>
+      </w:r>
+      <w:r>
+        <w:t>five</w:t>
+      </w:r>
+      <w:r>
+        <w:t xml:space="preserve"> works of art.</w:t>
       </w:r>
     </w:p>
     <w:p>
       <w:r>
         <w:lastRenderedPageBreak/>
+        <w:t>G2: Consultant for open-source community building</w:t>
+      </w:r>
+    </w:p>
+    <w:p>
+      <w:r>
+        <w:t xml:space="preserve">Roberts requests $1500 for consultant fees for open-source community building.  </w:t>
+      </w:r>
+    </w:p>
+    <w:p>
+      <w:r>
+        <w:t>Early collaboration with an expert in community building will help ensure that the funds from this project engage the community as much as possible, broadening its impact.</w:t>
+      </w:r>
+    </w:p>
+    <w:p>
+      <w:r>
         <w:t xml:space="preserve">I. Indirect Costs: </w:t>
       </w:r>
     </w:p>
@@ -199,7 +196,7 @@
 </file>
 
 <file path=word/styles.xml><?xml version="1.0" encoding="utf-8"?>
-<w:styles xmlns:mc="http://schemas.openxmlformats.org/markup-compatibility/2006" xmlns:r="http://schemas.openxmlformats.org/officeDocument/2006/relationships" xmlns:w="http://schemas.openxmlformats.org/wordprocessingml/2006/main" xmlns:w14="http://schemas.microsoft.com/office/word/2010/wordml" xmlns:w15="http://schemas.microsoft.com/office/word/2012/wordml" xmlns:w16cex="http://schemas.microsoft.com/office/word/2018/wordml/cex" xmlns:w16cid="http://schemas.microsoft.com/office/word/2016/wordml/cid" xmlns:w16="http://schemas.microsoft.com/office/word/2018/wordml" xmlns:w16se="http://schemas.microsoft.com/office/word/2015/wordml/symex" mc:Ignorable="w14 w15 w16se w16cid w16 w16cex">
+<w:styles xmlns:mc="http://schemas.openxmlformats.org/markup-compatibility/2006" xmlns:r="http://schemas.openxmlformats.org/officeDocument/2006/relationships" xmlns:w="http://schemas.openxmlformats.org/wordprocessingml/2006/main" xmlns:w14="http://schemas.microsoft.com/office/word/2010/wordml" xmlns:w15="http://schemas.microsoft.com/office/word/2012/wordml" xmlns:w16cex="http://schemas.microsoft.com/office/word/2018/wordml/cex" xmlns:w16cid="http://schemas.microsoft.com/office/word/2016/wordml/cid" xmlns:w16="http://schemas.microsoft.com/office/word/2018/wordml" xmlns:w16sdtdh="http://schemas.microsoft.com/office/word/2020/wordml/sdtdatahash" xmlns:w16se="http://schemas.microsoft.com/office/word/2015/wordml/symex" mc:Ignorable="w14 w15 w16se w16cid w16 w16cex w16sdtdh">
   <w:docDefaults>
     <w:rPrDefault>
       <w:rPr>
@@ -321,6 +318,7 @@
     <w:lsdException w:name="HTML Sample" w:semiHidden="1" w:unhideWhenUsed="1"/>
     <w:lsdException w:name="HTML Typewriter" w:semiHidden="1" w:unhideWhenUsed="1"/>
     <w:lsdException w:name="HTML Variable" w:semiHidden="1" w:unhideWhenUsed="1"/>
+    <w:lsdException w:name="Normal Table" w:semiHidden="1" w:unhideWhenUsed="1"/>
     <w:lsdException w:name="annotation subject" w:semiHidden="1" w:unhideWhenUsed="1"/>
     <w:lsdException w:name="No List" w:semiHidden="1" w:unhideWhenUsed="1"/>
     <w:lsdException w:name="Outline List 1" w:semiHidden="1" w:unhideWhenUsed="1"/>
@@ -367,8 +365,10 @@
     <w:lsdException w:name="Table Subtle 2" w:semiHidden="1" w:unhideWhenUsed="1"/>
     <w:lsdException w:name="Table Web 1" w:semiHidden="1" w:unhideWhenUsed="1"/>
     <w:lsdException w:name="Table Web 2" w:semiHidden="1" w:unhideWhenUsed="1"/>
+    <w:lsdException w:name="Table Web 3" w:semiHidden="1" w:unhideWhenUsed="1"/>
     <w:lsdException w:name="Balloon Text" w:semiHidden="1" w:unhideWhenUsed="1"/>
     <w:lsdException w:name="Table Grid" w:uiPriority="39"/>
+    <w:lsdException w:name="Table Theme" w:semiHidden="1" w:unhideWhenUsed="1"/>
     <w:lsdException w:name="Placeholder Text" w:semiHidden="1"/>
     <w:lsdException w:name="No Spacing" w:uiPriority="1" w:qFormat="1"/>
     <w:lsdException w:name="Light Shading" w:uiPriority="60"/>

</xml_diff>